<commit_message>
Mostly wrapped up Professional Experience
</commit_message>
<xml_diff>
--- a/editions/2024-10-07/Brian Lauber -- resume.docx
+++ b/editions/2024-10-07/Brian Lauber -- resume.docx
@@ -6,6 +6,14 @@
       <w:tblPr>
         <w:tblStyle w:val="TableGrid"/>
         <w:tblW w:w="0" w:type="auto"/>
+        <w:tblBorders>
+          <w:top w:val="none" w:sz="0" w:space="0" w:color="auto"/>
+          <w:left w:val="none" w:sz="0" w:space="0" w:color="auto"/>
+          <w:bottom w:val="none" w:sz="0" w:space="0" w:color="auto"/>
+          <w:right w:val="none" w:sz="0" w:space="0" w:color="auto"/>
+          <w:insideH w:val="none" w:sz="0" w:space="0" w:color="auto"/>
+          <w:insideV w:val="none" w:sz="0" w:space="0" w:color="auto"/>
+        </w:tblBorders>
         <w:tblLook w:val="04A0" w:firstRow="1" w:lastRow="0" w:firstColumn="1" w:lastColumn="0" w:noHBand="0" w:noVBand="1"/>
       </w:tblPr>
       <w:tblGrid>
@@ -132,18 +140,31 @@
       <w:tblPr>
         <w:tblStyle w:val="TableGrid"/>
         <w:tblW w:w="0" w:type="auto"/>
+        <w:tblInd w:w="106" w:type="dxa"/>
+        <w:tblBorders>
+          <w:top w:val="none" w:sz="0" w:space="0" w:color="auto"/>
+          <w:left w:val="none" w:sz="0" w:space="0" w:color="auto"/>
+          <w:bottom w:val="none" w:sz="0" w:space="0" w:color="auto"/>
+          <w:right w:val="none" w:sz="0" w:space="0" w:color="auto"/>
+          <w:insideH w:val="none" w:sz="0" w:space="0" w:color="auto"/>
+          <w:insideV w:val="none" w:sz="0" w:space="0" w:color="auto"/>
+        </w:tblBorders>
         <w:tblLook w:val="04A0" w:firstRow="1" w:lastRow="0" w:firstColumn="1" w:lastColumn="0" w:noHBand="0" w:noVBand="1"/>
       </w:tblPr>
       <w:tblGrid>
-        <w:gridCol w:w="5395"/>
-        <w:gridCol w:w="5395"/>
+        <w:gridCol w:w="5346"/>
+        <w:gridCol w:w="5338"/>
       </w:tblGrid>
       <w:tr>
         <w:tc>
           <w:tcPr>
-            <w:tcW w:w="5395" w:type="dxa"/>
-          </w:tcPr>
-          <w:p>
+            <w:tcW w:w="5346" w:type="dxa"/>
+            <w:vAlign w:val="bottom"/>
+          </w:tcPr>
+          <w:p>
+            <w:pPr>
+              <w:pStyle w:val="Role"/>
+            </w:pPr>
             <w:r>
               <w:t>Principal Software Engineer</w:t>
             </w:r>
@@ -151,11 +172,21 @@
         </w:tc>
         <w:tc>
           <w:tcPr>
-            <w:tcW w:w="5395" w:type="dxa"/>
-          </w:tcPr>
-          <w:p>
-            <w:r>
-              <w:t>October 2019 – August 2024</w:t>
+            <w:tcW w:w="5338" w:type="dxa"/>
+            <w:vAlign w:val="bottom"/>
+          </w:tcPr>
+          <w:p>
+            <w:pPr>
+              <w:pStyle w:val="Tenure"/>
+            </w:pPr>
+            <w:r>
+              <w:t xml:space="preserve">October </w:t>
+            </w:r>
+            <w:r>
+              <w:t>2019</w:t>
+            </w:r>
+            <w:r>
+              <w:t xml:space="preserve"> – August 2024</w:t>
             </w:r>
           </w:p>
         </w:tc>
@@ -163,21 +194,35 @@
       <w:tr>
         <w:tc>
           <w:tcPr>
-            <w:tcW w:w="5395" w:type="dxa"/>
-          </w:tcPr>
-          <w:p>
-            <w:r>
-              <w:t>Plutometry Corporation</w:t>
-            </w:r>
-          </w:p>
-        </w:tc>
-        <w:tc>
-          <w:tcPr>
-            <w:tcW w:w="5395" w:type="dxa"/>
-          </w:tcPr>
-          <w:p>
-            <w:r>
-              <w:t>Washington, DC</w:t>
+            <w:tcW w:w="5346" w:type="dxa"/>
+            <w:vAlign w:val="bottom"/>
+          </w:tcPr>
+          <w:p>
+            <w:pPr>
+              <w:pStyle w:val="Employer"/>
+            </w:pPr>
+            <w:r>
+              <w:t xml:space="preserve">Plutometry </w:t>
+            </w:r>
+            <w:r>
+              <w:t>Corporation</w:t>
+            </w:r>
+          </w:p>
+        </w:tc>
+        <w:tc>
+          <w:tcPr>
+            <w:tcW w:w="5338" w:type="dxa"/>
+            <w:vAlign w:val="bottom"/>
+          </w:tcPr>
+          <w:p>
+            <w:pPr>
+              <w:pStyle w:val="Location"/>
+            </w:pPr>
+            <w:r>
+              <w:t>Washington</w:t>
+            </w:r>
+            <w:r>
+              <w:t>, DC</w:t>
             </w:r>
           </w:p>
         </w:tc>
@@ -185,124 +230,1070 @@
       <w:tr>
         <w:tc>
           <w:tcPr>
-            <w:tcW w:w="10790" w:type="dxa"/>
+            <w:tcW w:w="10684" w:type="dxa"/>
             <w:gridSpan w:val="2"/>
           </w:tcPr>
-          <w:p/>
+          <w:p>
+            <w:pPr>
+              <w:pStyle w:val="Accomplishments"/>
+            </w:pPr>
+            <w:r>
+              <w:t>Instituted</w:t>
+            </w:r>
+            <w:r>
+              <w:t xml:space="preserve"> </w:t>
+            </w:r>
+            <w:r>
+              <w:t>s</w:t>
+            </w:r>
+            <w:r>
+              <w:t xml:space="preserve">oftware </w:t>
+            </w:r>
+            <w:r>
+              <w:t>e</w:t>
+            </w:r>
+            <w:r>
+              <w:t>ngineering</w:t>
+            </w:r>
+            <w:r>
+              <w:t xml:space="preserve"> methodologies</w:t>
+            </w:r>
+            <w:r>
+              <w:t xml:space="preserve"> throughout the company.</w:t>
+            </w:r>
+          </w:p>
+          <w:p>
+            <w:pPr>
+              <w:pStyle w:val="Accomplishments"/>
+            </w:pPr>
+            <w:r>
+              <w:t>Orchestrated the delivery of Plutometry’s financial prediction platform, thus enabling the company to sign its first customers and begin collecting revenue.</w:t>
+            </w:r>
+          </w:p>
+          <w:p>
+            <w:pPr>
+              <w:pStyle w:val="Accomplishments"/>
+            </w:pPr>
+            <w:r>
+              <w:t xml:space="preserve">Facilitated the </w:t>
+            </w:r>
+            <w:r>
+              <w:t>development</w:t>
+            </w:r>
+            <w:r>
+              <w:t xml:space="preserve"> </w:t>
+            </w:r>
+            <w:r>
+              <w:t xml:space="preserve">and analysis </w:t>
+            </w:r>
+            <w:r>
+              <w:t>of Plutometry’s Machine Learning models.</w:t>
+            </w:r>
+          </w:p>
+          <w:p>
+            <w:pPr>
+              <w:pStyle w:val="Accomplishments"/>
+            </w:pPr>
+            <w:r>
+              <w:t>Formalized the mathematical underpinnings for numerous business concepts.</w:t>
+            </w:r>
+          </w:p>
         </w:tc>
       </w:tr>
     </w:tbl>
-    <w:p/>
     <w:p>
       <w:pPr>
-        <w:pStyle w:val="Role"/>
+        <w:pStyle w:val="JobSeparator"/>
+      </w:pPr>
+    </w:p>
+    <w:tbl>
+      <w:tblPr>
+        <w:tblStyle w:val="TableGrid"/>
+        <w:tblW w:w="0" w:type="auto"/>
+        <w:tblInd w:w="106" w:type="dxa"/>
+        <w:tblBorders>
+          <w:top w:val="none" w:sz="0" w:space="0" w:color="auto"/>
+          <w:left w:val="none" w:sz="0" w:space="0" w:color="auto"/>
+          <w:bottom w:val="none" w:sz="0" w:space="0" w:color="auto"/>
+          <w:right w:val="none" w:sz="0" w:space="0" w:color="auto"/>
+          <w:insideH w:val="none" w:sz="0" w:space="0" w:color="auto"/>
+          <w:insideV w:val="none" w:sz="0" w:space="0" w:color="auto"/>
+        </w:tblBorders>
+        <w:tblLook w:val="04A0" w:firstRow="1" w:lastRow="0" w:firstColumn="1" w:lastColumn="0" w:noHBand="0" w:noVBand="1"/>
+      </w:tblPr>
+      <w:tblGrid>
+        <w:gridCol w:w="5346"/>
+        <w:gridCol w:w="5338"/>
+      </w:tblGrid>
+      <w:tr>
+        <w:tc>
+          <w:tcPr>
+            <w:tcW w:w="5346" w:type="dxa"/>
+            <w:vAlign w:val="bottom"/>
+          </w:tcPr>
+          <w:p>
+            <w:pPr>
+              <w:pStyle w:val="Role"/>
+            </w:pPr>
+            <w:r>
+              <w:t>Principal Software Engineer</w:t>
+            </w:r>
+          </w:p>
+        </w:tc>
+        <w:tc>
+          <w:tcPr>
+            <w:tcW w:w="5338" w:type="dxa"/>
+            <w:vAlign w:val="bottom"/>
+          </w:tcPr>
+          <w:p>
+            <w:pPr>
+              <w:pStyle w:val="Tenure"/>
+            </w:pPr>
+            <w:r>
+              <w:t>May</w:t>
+            </w:r>
+            <w:r>
+              <w:t xml:space="preserve"> </w:t>
+            </w:r>
+            <w:r>
+              <w:t>201</w:t>
+            </w:r>
+            <w:r>
+              <w:t>6</w:t>
+            </w:r>
+            <w:r>
+              <w:t xml:space="preserve"> – </w:t>
+            </w:r>
+            <w:r>
+              <w:t>October</w:t>
+            </w:r>
+            <w:r>
+              <w:t xml:space="preserve"> 20</w:t>
+            </w:r>
+            <w:r>
+              <w:t>19</w:t>
+            </w:r>
+          </w:p>
+        </w:tc>
+      </w:tr>
+      <w:tr>
+        <w:tc>
+          <w:tcPr>
+            <w:tcW w:w="5346" w:type="dxa"/>
+            <w:vAlign w:val="bottom"/>
+          </w:tcPr>
+          <w:p>
+            <w:pPr>
+              <w:pStyle w:val="Employer"/>
+            </w:pPr>
+            <w:r>
+              <w:t>33Across</w:t>
+            </w:r>
+          </w:p>
+        </w:tc>
+        <w:tc>
+          <w:tcPr>
+            <w:tcW w:w="5338" w:type="dxa"/>
+            <w:vAlign w:val="bottom"/>
+          </w:tcPr>
+          <w:p>
+            <w:pPr>
+              <w:pStyle w:val="Location"/>
+            </w:pPr>
+            <w:r>
+              <w:t>New York, NY</w:t>
+            </w:r>
+          </w:p>
+        </w:tc>
+      </w:tr>
+      <w:tr>
+        <w:tc>
+          <w:tcPr>
+            <w:tcW w:w="10684" w:type="dxa"/>
+            <w:gridSpan w:val="2"/>
+          </w:tcPr>
+          <w:p>
+            <w:pPr>
+              <w:pStyle w:val="Accomplishments"/>
+            </w:pPr>
+            <w:r>
+              <w:t>Architected</w:t>
+            </w:r>
+            <w:r>
+              <w:t xml:space="preserve"> a </w:t>
+            </w:r>
+            <w:proofErr w:type="gramStart"/>
+            <w:r>
+              <w:t>globally-distributed</w:t>
+            </w:r>
+            <w:proofErr w:type="gramEnd"/>
+            <w:r>
+              <w:t xml:space="preserve"> advertisement delivery platform that served millions of web-service requests per minute with a target latency of 5ms per request.</w:t>
+            </w:r>
+          </w:p>
+          <w:p>
+            <w:pPr>
+              <w:pStyle w:val="Accomplishments"/>
+            </w:pPr>
+            <w:r>
+              <w:t xml:space="preserve">Lead the engineering efforts for a diverse portfolio of projects that included UI/UX, web services, </w:t>
+            </w:r>
+            <w:r>
+              <w:t xml:space="preserve">data ingestion, </w:t>
+            </w:r>
+            <w:r>
+              <w:t>data analytics, and more.</w:t>
+            </w:r>
+          </w:p>
+          <w:p>
+            <w:pPr>
+              <w:pStyle w:val="Accomplishments"/>
+            </w:pPr>
+            <w:r>
+              <w:t>Invented several transformative technologies</w:t>
+            </w:r>
+            <w:r>
+              <w:t>, including</w:t>
+            </w:r>
+            <w:r>
+              <w:t xml:space="preserve"> specialized pattern matchers, distributed bookkeepers, </w:t>
+            </w:r>
+            <w:r>
+              <w:t xml:space="preserve">distributed decisioning, </w:t>
+            </w:r>
+            <w:r>
+              <w:t>data syndicators, and domain-specific languages.</w:t>
+            </w:r>
+          </w:p>
+        </w:tc>
+      </w:tr>
+    </w:tbl>
+    <w:p>
+      <w:pPr>
+        <w:pStyle w:val="JobSeparator"/>
+      </w:pPr>
+    </w:p>
+    <w:tbl>
+      <w:tblPr>
+        <w:tblStyle w:val="TableGrid"/>
+        <w:tblW w:w="0" w:type="auto"/>
+        <w:tblInd w:w="106" w:type="dxa"/>
+        <w:tblBorders>
+          <w:top w:val="none" w:sz="0" w:space="0" w:color="auto"/>
+          <w:left w:val="none" w:sz="0" w:space="0" w:color="auto"/>
+          <w:bottom w:val="none" w:sz="0" w:space="0" w:color="auto"/>
+          <w:right w:val="none" w:sz="0" w:space="0" w:color="auto"/>
+          <w:insideH w:val="none" w:sz="0" w:space="0" w:color="auto"/>
+          <w:insideV w:val="none" w:sz="0" w:space="0" w:color="auto"/>
+        </w:tblBorders>
+        <w:tblLook w:val="04A0" w:firstRow="1" w:lastRow="0" w:firstColumn="1" w:lastColumn="0" w:noHBand="0" w:noVBand="1"/>
+      </w:tblPr>
+      <w:tblGrid>
+        <w:gridCol w:w="5346"/>
+        <w:gridCol w:w="5338"/>
+      </w:tblGrid>
+      <w:tr>
+        <w:tc>
+          <w:tcPr>
+            <w:tcW w:w="5346" w:type="dxa"/>
+            <w:vAlign w:val="bottom"/>
+          </w:tcPr>
+          <w:p>
+            <w:pPr>
+              <w:pStyle w:val="Role"/>
+            </w:pPr>
+            <w:r>
+              <w:t xml:space="preserve">Owner + </w:t>
+            </w:r>
+            <w:r>
+              <w:t>Principal Software Engineer</w:t>
+            </w:r>
+          </w:p>
+        </w:tc>
+        <w:tc>
+          <w:tcPr>
+            <w:tcW w:w="5338" w:type="dxa"/>
+            <w:vAlign w:val="bottom"/>
+          </w:tcPr>
+          <w:p>
+            <w:pPr>
+              <w:pStyle w:val="Tenure"/>
+            </w:pPr>
+            <w:r>
+              <w:t>July 2014</w:t>
+            </w:r>
+            <w:r>
+              <w:t xml:space="preserve"> – </w:t>
+            </w:r>
+            <w:r>
+              <w:t>Present</w:t>
+            </w:r>
+          </w:p>
+        </w:tc>
+      </w:tr>
+      <w:tr>
+        <w:tc>
+          <w:tcPr>
+            <w:tcW w:w="5346" w:type="dxa"/>
+            <w:vAlign w:val="bottom"/>
+          </w:tcPr>
+          <w:p>
+            <w:pPr>
+              <w:pStyle w:val="Employer"/>
+            </w:pPr>
+            <w:r>
+              <w:t>Arclia LLC</w:t>
+            </w:r>
+          </w:p>
+        </w:tc>
+        <w:tc>
+          <w:tcPr>
+            <w:tcW w:w="5338" w:type="dxa"/>
+            <w:vAlign w:val="bottom"/>
+          </w:tcPr>
+          <w:p>
+            <w:pPr>
+              <w:pStyle w:val="Location"/>
+            </w:pPr>
+            <w:r>
+              <w:t>Washington</w:t>
+            </w:r>
+            <w:r>
+              <w:t>, DC</w:t>
+            </w:r>
+          </w:p>
+        </w:tc>
+      </w:tr>
+      <w:tr>
+        <w:tc>
+          <w:tcPr>
+            <w:tcW w:w="10684" w:type="dxa"/>
+            <w:gridSpan w:val="2"/>
+          </w:tcPr>
+          <w:p>
+            <w:pPr>
+              <w:pStyle w:val="Accomplishments"/>
+            </w:pPr>
+            <w:r>
+              <w:t>Adopted</w:t>
+            </w:r>
+            <w:r>
+              <w:t xml:space="preserve"> engineering efforts for early-stage startups.</w:t>
+            </w:r>
+          </w:p>
+          <w:p>
+            <w:pPr>
+              <w:pStyle w:val="Accomplishments"/>
+            </w:pPr>
+            <w:r>
+              <w:t>Refined</w:t>
+            </w:r>
+            <w:r>
+              <w:t xml:space="preserve"> problematic codebases to mitigate immediate fires, improve stability, and enable long-term maintainability.</w:t>
+            </w:r>
+          </w:p>
+        </w:tc>
+      </w:tr>
+    </w:tbl>
+    <w:p>
+      <w:pPr>
+        <w:pStyle w:val="JobSeparator"/>
+      </w:pPr>
+    </w:p>
+    <w:tbl>
+      <w:tblPr>
+        <w:tblStyle w:val="TableGrid"/>
+        <w:tblW w:w="0" w:type="auto"/>
+        <w:tblInd w:w="106" w:type="dxa"/>
+        <w:tblBorders>
+          <w:top w:val="none" w:sz="0" w:space="0" w:color="auto"/>
+          <w:left w:val="none" w:sz="0" w:space="0" w:color="auto"/>
+          <w:bottom w:val="none" w:sz="0" w:space="0" w:color="auto"/>
+          <w:right w:val="none" w:sz="0" w:space="0" w:color="auto"/>
+          <w:insideH w:val="none" w:sz="0" w:space="0" w:color="auto"/>
+          <w:insideV w:val="none" w:sz="0" w:space="0" w:color="auto"/>
+        </w:tblBorders>
+        <w:tblLook w:val="04A0" w:firstRow="1" w:lastRow="0" w:firstColumn="1" w:lastColumn="0" w:noHBand="0" w:noVBand="1"/>
+      </w:tblPr>
+      <w:tblGrid>
+        <w:gridCol w:w="5346"/>
+        <w:gridCol w:w="5338"/>
+      </w:tblGrid>
+      <w:tr>
+        <w:tc>
+          <w:tcPr>
+            <w:tcW w:w="5346" w:type="dxa"/>
+            <w:vAlign w:val="bottom"/>
+          </w:tcPr>
+          <w:p>
+            <w:pPr>
+              <w:pStyle w:val="Role"/>
+            </w:pPr>
+            <w:r>
+              <w:t>Senior Software Engineer</w:t>
+            </w:r>
+          </w:p>
+        </w:tc>
+        <w:tc>
+          <w:tcPr>
+            <w:tcW w:w="5338" w:type="dxa"/>
+            <w:vAlign w:val="bottom"/>
+          </w:tcPr>
+          <w:p>
+            <w:pPr>
+              <w:pStyle w:val="Tenure"/>
+            </w:pPr>
+            <w:r>
+              <w:t>June 2013 – June 2015</w:t>
+            </w:r>
+          </w:p>
+        </w:tc>
+      </w:tr>
+      <w:tr>
+        <w:tc>
+          <w:tcPr>
+            <w:tcW w:w="5346" w:type="dxa"/>
+            <w:vAlign w:val="bottom"/>
+          </w:tcPr>
+          <w:p>
+            <w:pPr>
+              <w:pStyle w:val="Employer"/>
+            </w:pPr>
+            <w:r>
+              <w:t>JIBE</w:t>
+            </w:r>
+          </w:p>
+        </w:tc>
+        <w:tc>
+          <w:tcPr>
+            <w:tcW w:w="5338" w:type="dxa"/>
+            <w:vAlign w:val="bottom"/>
+          </w:tcPr>
+          <w:p>
+            <w:pPr>
+              <w:pStyle w:val="Location"/>
+            </w:pPr>
+            <w:r>
+              <w:t>Washington</w:t>
+            </w:r>
+            <w:r>
+              <w:t>, DC</w:t>
+            </w:r>
+          </w:p>
+        </w:tc>
+      </w:tr>
+      <w:tr>
+        <w:tc>
+          <w:tcPr>
+            <w:tcW w:w="10684" w:type="dxa"/>
+            <w:gridSpan w:val="2"/>
+          </w:tcPr>
+          <w:p>
+            <w:pPr>
+              <w:pStyle w:val="Accomplishments"/>
+            </w:pPr>
+            <w:r>
+              <w:t>Crafted a domain-specific language that increased the productivity of the Integration Engineers by more than 1000%. This increased productivity also enabled JIBE to do business with much larger and more complex clients.</w:t>
+            </w:r>
+          </w:p>
+          <w:p>
+            <w:pPr>
+              <w:pStyle w:val="Accomplishments"/>
+            </w:pPr>
+            <w:r>
+              <w:t>Cultivated career growth by coaching team members and providing architectural guidance.</w:t>
+            </w:r>
+          </w:p>
+        </w:tc>
+      </w:tr>
+    </w:tbl>
+    <w:p>
+      <w:pPr>
+        <w:pStyle w:val="JobSeparator"/>
+      </w:pPr>
+    </w:p>
+    <w:tbl>
+      <w:tblPr>
+        <w:tblStyle w:val="TableGrid"/>
+        <w:tblW w:w="0" w:type="auto"/>
+        <w:tblInd w:w="106" w:type="dxa"/>
+        <w:tblBorders>
+          <w:top w:val="none" w:sz="0" w:space="0" w:color="auto"/>
+          <w:left w:val="none" w:sz="0" w:space="0" w:color="auto"/>
+          <w:bottom w:val="none" w:sz="0" w:space="0" w:color="auto"/>
+          <w:right w:val="none" w:sz="0" w:space="0" w:color="auto"/>
+          <w:insideH w:val="none" w:sz="0" w:space="0" w:color="auto"/>
+          <w:insideV w:val="none" w:sz="0" w:space="0" w:color="auto"/>
+        </w:tblBorders>
+        <w:tblLook w:val="04A0" w:firstRow="1" w:lastRow="0" w:firstColumn="1" w:lastColumn="0" w:noHBand="0" w:noVBand="1"/>
+      </w:tblPr>
+      <w:tblGrid>
+        <w:gridCol w:w="5346"/>
+        <w:gridCol w:w="5338"/>
+      </w:tblGrid>
+      <w:tr>
+        <w:tc>
+          <w:tcPr>
+            <w:tcW w:w="5346" w:type="dxa"/>
+            <w:vAlign w:val="bottom"/>
+          </w:tcPr>
+          <w:p>
+            <w:pPr>
+              <w:pStyle w:val="Role"/>
+            </w:pPr>
+            <w:r>
+              <w:t>Senior Software Engineer</w:t>
+            </w:r>
+            <w:r>
+              <w:t xml:space="preserve"> + Consultant</w:t>
+            </w:r>
+          </w:p>
+        </w:tc>
+        <w:tc>
+          <w:tcPr>
+            <w:tcW w:w="5338" w:type="dxa"/>
+            <w:vAlign w:val="bottom"/>
+          </w:tcPr>
+          <w:p>
+            <w:pPr>
+              <w:pStyle w:val="Tenure"/>
+            </w:pPr>
+            <w:r>
+              <w:t>June 2008 – June 2013</w:t>
+            </w:r>
+          </w:p>
+        </w:tc>
+      </w:tr>
+      <w:tr>
+        <w:tc>
+          <w:tcPr>
+            <w:tcW w:w="5346" w:type="dxa"/>
+            <w:vAlign w:val="bottom"/>
+          </w:tcPr>
+          <w:p>
+            <w:pPr>
+              <w:pStyle w:val="Employer"/>
+            </w:pPr>
+            <w:r>
+              <w:t>Cigital Inc.</w:t>
+            </w:r>
+          </w:p>
+        </w:tc>
+        <w:tc>
+          <w:tcPr>
+            <w:tcW w:w="5338" w:type="dxa"/>
+            <w:vAlign w:val="bottom"/>
+          </w:tcPr>
+          <w:p>
+            <w:pPr>
+              <w:pStyle w:val="Location"/>
+            </w:pPr>
+            <w:r>
+              <w:t>Sterling, VA</w:t>
+            </w:r>
+          </w:p>
+        </w:tc>
+      </w:tr>
+      <w:tr>
+        <w:tc>
+          <w:tcPr>
+            <w:tcW w:w="10684" w:type="dxa"/>
+            <w:gridSpan w:val="2"/>
+          </w:tcPr>
+          <w:p>
+            <w:pPr>
+              <w:pStyle w:val="Accomplishments"/>
+            </w:pPr>
+            <w:r>
+              <w:t>Overhauled</w:t>
+            </w:r>
+            <w:r>
+              <w:t xml:space="preserve"> an internal testing framework </w:t>
+            </w:r>
+            <w:r>
+              <w:t>for</w:t>
+            </w:r>
+            <w:r>
+              <w:t xml:space="preserve"> usability and performance. Consequently, workloads that used to take 5 engineers 10 days to complete could now be handled by 1 engineer in 2 days.</w:t>
+            </w:r>
+          </w:p>
+          <w:p>
+            <w:pPr>
+              <w:pStyle w:val="Accomplishments"/>
+            </w:pPr>
+            <w:r>
+              <w:t>Invented a framework that could discover new bugs by randomizing behaviors during testing.</w:t>
+            </w:r>
+          </w:p>
+          <w:p>
+            <w:pPr>
+              <w:pStyle w:val="Accomplishments"/>
+            </w:pPr>
+            <w:r>
+              <w:t>Wrote a meta-programming extension for VBScript that empowered QA Teams to write robust QTP automation with only few lines of code.</w:t>
+            </w:r>
+          </w:p>
+          <w:p>
+            <w:pPr>
+              <w:pStyle w:val="Accomplishments"/>
+            </w:pPr>
+            <w:r>
+              <w:t>Pioneered components that integrated Static Analysis into CI/CD pipelines.</w:t>
+            </w:r>
+          </w:p>
+        </w:tc>
+      </w:tr>
+    </w:tbl>
+    <w:p>
+      <w:pPr>
+        <w:pStyle w:val="Heading1"/>
       </w:pPr>
       <w:r>
-        <w:t xml:space="preserve">Principal </w:t>
+        <w:lastRenderedPageBreak/>
+        <w:t>Professional Skills</w:t>
       </w:r>
+    </w:p>
+    <w:tbl>
+      <w:tblPr>
+        <w:tblStyle w:val="TableGrid"/>
+        <w:tblW w:w="0" w:type="auto"/>
+        <w:tblBorders>
+          <w:top w:val="dashSmallGap" w:sz="4" w:space="0" w:color="D0CECE" w:themeColor="background2" w:themeShade="E6"/>
+          <w:left w:val="dashSmallGap" w:sz="4" w:space="0" w:color="D0CECE" w:themeColor="background2" w:themeShade="E6"/>
+          <w:bottom w:val="dashSmallGap" w:sz="4" w:space="0" w:color="D0CECE" w:themeColor="background2" w:themeShade="E6"/>
+          <w:right w:val="dashSmallGap" w:sz="4" w:space="0" w:color="D0CECE" w:themeColor="background2" w:themeShade="E6"/>
+          <w:insideH w:val="dashSmallGap" w:sz="4" w:space="0" w:color="D0CECE" w:themeColor="background2" w:themeShade="E6"/>
+          <w:insideV w:val="dashSmallGap" w:sz="4" w:space="0" w:color="D0CECE" w:themeColor="background2" w:themeShade="E6"/>
+        </w:tblBorders>
+        <w:tblCellMar>
+          <w:top w:w="29" w:type="dxa"/>
+          <w:bottom w:w="29" w:type="dxa"/>
+        </w:tblCellMar>
+        <w:tblLook w:val="04A0" w:firstRow="1" w:lastRow="0" w:firstColumn="1" w:lastColumn="0" w:noHBand="0" w:noVBand="1"/>
+      </w:tblPr>
+      <w:tblGrid>
+        <w:gridCol w:w="1975"/>
+        <w:gridCol w:w="8815"/>
+      </w:tblGrid>
+      <w:tr>
+        <w:tc>
+          <w:tcPr>
+            <w:tcW w:w="1975" w:type="dxa"/>
+          </w:tcPr>
+          <w:p>
+            <w:pPr>
+              <w:pStyle w:val="SkillCategory"/>
+            </w:pPr>
+            <w:r>
+              <w:t>Leadership</w:t>
+            </w:r>
+          </w:p>
+        </w:tc>
+        <w:tc>
+          <w:tcPr>
+            <w:tcW w:w="8815" w:type="dxa"/>
+          </w:tcPr>
+          <w:p>
+            <w:pPr>
+              <w:pStyle w:val="SkillsList"/>
+            </w:pPr>
+            <w:r>
+              <w:t xml:space="preserve">Project Management, Requirements Gathering, Road-Mapping, Documentation, Software Architecture, </w:t>
+            </w:r>
+            <w:r>
+              <w:t xml:space="preserve">Process Improvement, </w:t>
+            </w:r>
+            <w:r>
+              <w:t>Mentorship</w:t>
+            </w:r>
+            <w:r>
+              <w:t>, R&amp;D, Rapid Prototyping</w:t>
+            </w:r>
+          </w:p>
+        </w:tc>
+      </w:tr>
+      <w:tr>
+        <w:tc>
+          <w:tcPr>
+            <w:tcW w:w="1975" w:type="dxa"/>
+          </w:tcPr>
+          <w:p>
+            <w:pPr>
+              <w:pStyle w:val="SkillCategory"/>
+            </w:pPr>
+            <w:r>
+              <w:t>Cloud</w:t>
+            </w:r>
+          </w:p>
+        </w:tc>
+        <w:tc>
+          <w:tcPr>
+            <w:tcW w:w="8815" w:type="dxa"/>
+          </w:tcPr>
+          <w:p>
+            <w:pPr>
+              <w:pStyle w:val="SkillsList"/>
+            </w:pPr>
+            <w:r>
+              <w:t>AWS</w:t>
+            </w:r>
+            <w:r>
+              <w:t xml:space="preserve">, Azure, EC2, S3, RDS, Lambda, Fargate, </w:t>
+            </w:r>
+            <w:r>
+              <w:t xml:space="preserve">EKS, </w:t>
+            </w:r>
+            <w:r>
+              <w:t>ECR, ECS, CloudWatch, CloudFront</w:t>
+            </w:r>
+            <w:r>
+              <w:t>, IAM</w:t>
+            </w:r>
+          </w:p>
+        </w:tc>
+      </w:tr>
+      <w:tr>
+        <w:tc>
+          <w:tcPr>
+            <w:tcW w:w="1975" w:type="dxa"/>
+          </w:tcPr>
+          <w:p>
+            <w:pPr>
+              <w:pStyle w:val="SkillCategory"/>
+            </w:pPr>
+            <w:r>
+              <w:t>DevOps</w:t>
+            </w:r>
+          </w:p>
+        </w:tc>
+        <w:tc>
+          <w:tcPr>
+            <w:tcW w:w="8815" w:type="dxa"/>
+          </w:tcPr>
+          <w:p>
+            <w:pPr>
+              <w:pStyle w:val="SkillsList"/>
+            </w:pPr>
+            <w:r>
+              <w:t>Docker, Kubernetes, Terraform, Packer, GitLab-CI, Jenkins</w:t>
+            </w:r>
+          </w:p>
+        </w:tc>
+      </w:tr>
+      <w:tr>
+        <w:tc>
+          <w:tcPr>
+            <w:tcW w:w="1975" w:type="dxa"/>
+          </w:tcPr>
+          <w:p>
+            <w:pPr>
+              <w:pStyle w:val="SkillCategory"/>
+            </w:pPr>
+            <w:r>
+              <w:t>Languages</w:t>
+            </w:r>
+          </w:p>
+        </w:tc>
+        <w:tc>
+          <w:tcPr>
+            <w:tcW w:w="8815" w:type="dxa"/>
+          </w:tcPr>
+          <w:p>
+            <w:pPr>
+              <w:pStyle w:val="SkillsList"/>
+            </w:pPr>
+            <w:r>
+              <w:t>Python, JavaScript, TypeScript, Ruby, Java, C#, C++, C</w:t>
+            </w:r>
+          </w:p>
+        </w:tc>
+      </w:tr>
+      <w:tr>
+        <w:tc>
+          <w:tcPr>
+            <w:tcW w:w="1975" w:type="dxa"/>
+          </w:tcPr>
+          <w:p>
+            <w:pPr>
+              <w:pStyle w:val="SkillCategory"/>
+            </w:pPr>
+            <w:r>
+              <w:t>Frontend</w:t>
+            </w:r>
+          </w:p>
+        </w:tc>
+        <w:tc>
+          <w:tcPr>
+            <w:tcW w:w="8815" w:type="dxa"/>
+          </w:tcPr>
+          <w:p>
+            <w:pPr>
+              <w:pStyle w:val="SkillsList"/>
+            </w:pPr>
+            <w:r>
+              <w:t xml:space="preserve">React, Next.js, Gatsby, </w:t>
+            </w:r>
+            <w:proofErr w:type="spellStart"/>
+            <w:r>
+              <w:t>WebPack</w:t>
+            </w:r>
+            <w:proofErr w:type="spellEnd"/>
+            <w:r>
+              <w:t xml:space="preserve">, Babel, Tailwind CSS, </w:t>
+            </w:r>
+            <w:proofErr w:type="spellStart"/>
+            <w:r>
+              <w:t>PostCSS</w:t>
+            </w:r>
+            <w:proofErr w:type="spellEnd"/>
+          </w:p>
+        </w:tc>
+      </w:tr>
+      <w:tr>
+        <w:tc>
+          <w:tcPr>
+            <w:tcW w:w="1975" w:type="dxa"/>
+          </w:tcPr>
+          <w:p>
+            <w:pPr>
+              <w:pStyle w:val="SkillCategory"/>
+            </w:pPr>
+            <w:r>
+              <w:t>Backend</w:t>
+            </w:r>
+          </w:p>
+        </w:tc>
+        <w:tc>
+          <w:tcPr>
+            <w:tcW w:w="8815" w:type="dxa"/>
+          </w:tcPr>
+          <w:p>
+            <w:pPr>
+              <w:pStyle w:val="SkillsList"/>
+            </w:pPr>
+            <w:r>
+              <w:t>Koa.js, Express.js, Flask, Django, Rails, Sinatra, REST, SOAP</w:t>
+            </w:r>
+            <w:r>
+              <w:t>, Selenium</w:t>
+            </w:r>
+          </w:p>
+        </w:tc>
+      </w:tr>
+      <w:tr>
+        <w:tc>
+          <w:tcPr>
+            <w:tcW w:w="1975" w:type="dxa"/>
+          </w:tcPr>
+          <w:p>
+            <w:pPr>
+              <w:pStyle w:val="SkillCategory"/>
+            </w:pPr>
+            <w:r>
+              <w:t>Databases</w:t>
+            </w:r>
+          </w:p>
+        </w:tc>
+        <w:tc>
+          <w:tcPr>
+            <w:tcW w:w="8815" w:type="dxa"/>
+          </w:tcPr>
+          <w:p>
+            <w:pPr>
+              <w:pStyle w:val="SkillsList"/>
+            </w:pPr>
+            <w:r>
+              <w:t>MySQL, PostgreSQL, MSSQL, MongoDB, Redis, Hive, RabbitMQ, Grafana</w:t>
+            </w:r>
+          </w:p>
+        </w:tc>
+      </w:tr>
+      <w:tr>
+        <w:tc>
+          <w:tcPr>
+            <w:tcW w:w="1975" w:type="dxa"/>
+          </w:tcPr>
+          <w:p>
+            <w:pPr>
+              <w:pStyle w:val="SkillCategory"/>
+            </w:pPr>
+            <w:r>
+              <w:t>ORMs and</w:t>
+            </w:r>
+          </w:p>
+          <w:p>
+            <w:pPr>
+              <w:pStyle w:val="SkillCategory"/>
+            </w:pPr>
+            <w:r>
+              <w:t>Query Builders</w:t>
+            </w:r>
+          </w:p>
+        </w:tc>
+        <w:tc>
+          <w:tcPr>
+            <w:tcW w:w="8815" w:type="dxa"/>
+          </w:tcPr>
+          <w:p>
+            <w:pPr>
+              <w:pStyle w:val="SkillsList"/>
+            </w:pPr>
+            <w:proofErr w:type="spellStart"/>
+            <w:r>
+              <w:t>SqlAlchemy</w:t>
+            </w:r>
+            <w:proofErr w:type="spellEnd"/>
+            <w:r>
+              <w:t xml:space="preserve">, </w:t>
+            </w:r>
+            <w:proofErr w:type="spellStart"/>
+            <w:r>
+              <w:t>ActiveRecord</w:t>
+            </w:r>
+            <w:proofErr w:type="spellEnd"/>
+            <w:r>
+              <w:t xml:space="preserve">, </w:t>
+            </w:r>
+            <w:proofErr w:type="spellStart"/>
+            <w:r>
+              <w:t>Mongoid</w:t>
+            </w:r>
+            <w:proofErr w:type="spellEnd"/>
+            <w:r>
+              <w:t xml:space="preserve">, </w:t>
+            </w:r>
+            <w:proofErr w:type="spellStart"/>
+            <w:r>
+              <w:t>MongoMapper</w:t>
+            </w:r>
+            <w:proofErr w:type="spellEnd"/>
+            <w:r>
+              <w:t>, Mongoose, Knex.js, LINQ, Hibernate, Django (models)</w:t>
+            </w:r>
+          </w:p>
+        </w:tc>
+      </w:tr>
+      <w:tr>
+        <w:tc>
+          <w:tcPr>
+            <w:tcW w:w="1975" w:type="dxa"/>
+          </w:tcPr>
+          <w:p>
+            <w:pPr>
+              <w:pStyle w:val="SkillCategory"/>
+            </w:pPr>
+            <w:r>
+              <w:t>Data Science</w:t>
+            </w:r>
+          </w:p>
+        </w:tc>
+        <w:tc>
+          <w:tcPr>
+            <w:tcW w:w="8815" w:type="dxa"/>
+          </w:tcPr>
+          <w:p>
+            <w:pPr>
+              <w:pStyle w:val="SkillsList"/>
+            </w:pPr>
+            <w:r>
+              <w:t xml:space="preserve">Mathematical Analysis, </w:t>
+            </w:r>
+            <w:r>
+              <w:t xml:space="preserve">NumPy, pandas, scikit-learn, ray, </w:t>
+            </w:r>
+            <w:proofErr w:type="spellStart"/>
+            <w:r>
+              <w:t>Jupyter</w:t>
+            </w:r>
+            <w:proofErr w:type="spellEnd"/>
+            <w:r>
+              <w:t xml:space="preserve">, </w:t>
+            </w:r>
+            <w:proofErr w:type="spellStart"/>
+            <w:r>
+              <w:t>MLFlow</w:t>
+            </w:r>
+            <w:proofErr w:type="spellEnd"/>
+          </w:p>
+        </w:tc>
+      </w:tr>
+      <w:tr>
+        <w:tc>
+          <w:tcPr>
+            <w:tcW w:w="1975" w:type="dxa"/>
+          </w:tcPr>
+          <w:p>
+            <w:pPr>
+              <w:pStyle w:val="SkillCategory"/>
+            </w:pPr>
+            <w:r>
+              <w:t>Security</w:t>
+            </w:r>
+          </w:p>
+        </w:tc>
+        <w:tc>
+          <w:tcPr>
+            <w:tcW w:w="8815" w:type="dxa"/>
+          </w:tcPr>
+          <w:p>
+            <w:pPr>
+              <w:pStyle w:val="SkillsList"/>
+            </w:pPr>
+            <w:r>
+              <w:t>Static Analysis, Secure Code Reviews, Hardware Security Modules, Cryptography</w:t>
+            </w:r>
+          </w:p>
+        </w:tc>
+      </w:tr>
+    </w:tbl>
+    <w:p>
+      <w:pPr>
+        <w:pStyle w:val="JobSeparator"/>
+      </w:pPr>
+    </w:p>
+    <w:p>
+      <w:pPr>
+        <w:pStyle w:val="Heading1"/>
+      </w:pPr>
       <w:r>
-        <w:t>Software</w:t>
-      </w:r>
-      <w:r>
-        <w:t xml:space="preserve"> Engineer</w:t>
+        <w:t>Education</w:t>
       </w:r>
     </w:p>
     <w:p>
       <w:pPr>
-        <w:pStyle w:val="Employer"/>
+        <w:pStyle w:val="Degree"/>
       </w:pPr>
       <w:r>
-        <w:t xml:space="preserve">Plutometry </w:t>
+        <w:t>Bachelor</w:t>
       </w:r>
       <w:r>
-        <w:t>Corporation</w:t>
+        <w:t xml:space="preserve"> of Science in </w:t>
+      </w:r>
+      <w:r>
+        <w:t>Mathematics</w:t>
       </w:r>
     </w:p>
     <w:p>
       <w:pPr>
-        <w:pStyle w:val="Tenure"/>
+        <w:pStyle w:val="University"/>
       </w:pPr>
       <w:r>
-        <w:t xml:space="preserve">October 2019 – </w:t>
+        <w:t xml:space="preserve">Case </w:t>
       </w:r>
       <w:r>
-        <w:t>August</w:t>
+        <w:t>Western</w:t>
       </w:r>
       <w:r>
-        <w:t xml:space="preserve"> 2024</w:t>
+        <w:t xml:space="preserve"> Reserve </w:t>
+      </w:r>
+      <w:r>
+        <w:t>University</w:t>
+      </w:r>
+      <w:r>
+        <w:t>, 2008</w:t>
       </w:r>
     </w:p>
-    <w:p>
-      <w:pPr>
-        <w:pStyle w:val="ListParagraph"/>
-        <w:numPr>
-          <w:ilvl w:val="0"/>
-          <w:numId w:val="6"/>
-        </w:numPr>
-      </w:pPr>
-      <w:r>
-        <w:t>Instated Software Engineering discipline throughout the company.</w:t>
-      </w:r>
-    </w:p>
-    <w:p>
-      <w:pPr>
-        <w:pStyle w:val="ListParagraph"/>
-        <w:numPr>
-          <w:ilvl w:val="0"/>
-          <w:numId w:val="6"/>
-        </w:numPr>
-      </w:pPr>
-      <w:r>
-        <w:t>Shepherded Plutometry’s first revenue-generating platform from concept to delivery and beyond.</w:t>
-      </w:r>
-    </w:p>
-    <w:p>
-      <w:pPr>
-        <w:pStyle w:val="ListParagraph"/>
-        <w:numPr>
-          <w:ilvl w:val="0"/>
-          <w:numId w:val="6"/>
-        </w:numPr>
-      </w:pPr>
-      <w:r>
-        <w:t>Facilitated the development of Plutometry’s Machine Learning models.</w:t>
-      </w:r>
-    </w:p>
-    <w:p>
-      <w:pPr>
-        <w:pStyle w:val="Role"/>
-      </w:pPr>
-      <w:r>
-        <w:t xml:space="preserve">Principal </w:t>
-      </w:r>
-      <w:r>
-        <w:t>Software</w:t>
-      </w:r>
-      <w:r>
-        <w:t xml:space="preserve"> Engineer</w:t>
-      </w:r>
-    </w:p>
-    <w:p>
-      <w:pPr>
-        <w:pStyle w:val="Employer"/>
-      </w:pPr>
-      <w:r>
-        <w:t>33Across</w:t>
-      </w:r>
-    </w:p>
-    <w:p>
-      <w:pPr>
-        <w:pStyle w:val="Tenure"/>
-      </w:pPr>
-      <w:r>
-        <w:t>May 2016 – October 2016</w:t>
-      </w:r>
-    </w:p>
-    <w:p>
-      <w:pPr>
-        <w:pStyle w:val="Accomplishments"/>
-      </w:pPr>
-    </w:p>
+    <w:p/>
     <w:sectPr>
       <w:pgSz w:w="12240" w:h="15840"/>
       <w:pgMar w:top="720" w:right="720" w:bottom="720" w:left="720" w:header="720" w:footer="720" w:gutter="0"/>
@@ -660,16 +1651,242 @@
     </w:lvl>
   </w:abstractNum>
   <w:abstractNum w:abstractNumId="3" w15:restartNumberingAfterBreak="0">
+    <w:nsid w:val="3AFB6AE5"/>
+    <w:multiLevelType w:val="multilevel"/>
+    <w:tmpl w:val="D3A86364"/>
+    <w:styleLink w:val="CurrentList4"/>
+    <w:lvl w:ilvl="0">
+      <w:numFmt w:val="bullet"/>
+      <w:lvlText w:val=""/>
+      <w:lvlJc w:val="left"/>
+      <w:pPr>
+        <w:ind w:left="720" w:hanging="360"/>
+      </w:pPr>
+      <w:rPr>
+        <w:rFonts w:ascii="Symbol" w:eastAsiaTheme="minorEastAsia" w:hAnsi="Symbol" w:cstheme="minorBidi" w:hint="default"/>
+      </w:rPr>
+    </w:lvl>
+    <w:lvl w:ilvl="1">
+      <w:start w:val="1"/>
+      <w:numFmt w:val="bullet"/>
+      <w:lvlText w:val="o"/>
+      <w:lvlJc w:val="left"/>
+      <w:pPr>
+        <w:ind w:left="1440" w:hanging="360"/>
+      </w:pPr>
+      <w:rPr>
+        <w:rFonts w:ascii="Courier New" w:hAnsi="Courier New" w:cs="Courier New" w:hint="default"/>
+      </w:rPr>
+    </w:lvl>
+    <w:lvl w:ilvl="2">
+      <w:start w:val="1"/>
+      <w:numFmt w:val="bullet"/>
+      <w:lvlText w:val=""/>
+      <w:lvlJc w:val="left"/>
+      <w:pPr>
+        <w:ind w:left="2160" w:hanging="360"/>
+      </w:pPr>
+      <w:rPr>
+        <w:rFonts w:ascii="Wingdings" w:hAnsi="Wingdings" w:hint="default"/>
+      </w:rPr>
+    </w:lvl>
+    <w:lvl w:ilvl="3">
+      <w:start w:val="1"/>
+      <w:numFmt w:val="bullet"/>
+      <w:lvlText w:val=""/>
+      <w:lvlJc w:val="left"/>
+      <w:pPr>
+        <w:ind w:left="2880" w:hanging="360"/>
+      </w:pPr>
+      <w:rPr>
+        <w:rFonts w:ascii="Symbol" w:hAnsi="Symbol" w:hint="default"/>
+      </w:rPr>
+    </w:lvl>
+    <w:lvl w:ilvl="4">
+      <w:start w:val="1"/>
+      <w:numFmt w:val="bullet"/>
+      <w:lvlText w:val="o"/>
+      <w:lvlJc w:val="left"/>
+      <w:pPr>
+        <w:ind w:left="3600" w:hanging="360"/>
+      </w:pPr>
+      <w:rPr>
+        <w:rFonts w:ascii="Courier New" w:hAnsi="Courier New" w:cs="Courier New" w:hint="default"/>
+      </w:rPr>
+    </w:lvl>
+    <w:lvl w:ilvl="5">
+      <w:start w:val="1"/>
+      <w:numFmt w:val="bullet"/>
+      <w:lvlText w:val=""/>
+      <w:lvlJc w:val="left"/>
+      <w:pPr>
+        <w:ind w:left="4320" w:hanging="360"/>
+      </w:pPr>
+      <w:rPr>
+        <w:rFonts w:ascii="Wingdings" w:hAnsi="Wingdings" w:hint="default"/>
+      </w:rPr>
+    </w:lvl>
+    <w:lvl w:ilvl="6">
+      <w:start w:val="1"/>
+      <w:numFmt w:val="bullet"/>
+      <w:lvlText w:val=""/>
+      <w:lvlJc w:val="left"/>
+      <w:pPr>
+        <w:ind w:left="5040" w:hanging="360"/>
+      </w:pPr>
+      <w:rPr>
+        <w:rFonts w:ascii="Symbol" w:hAnsi="Symbol" w:hint="default"/>
+      </w:rPr>
+    </w:lvl>
+    <w:lvl w:ilvl="7">
+      <w:start w:val="1"/>
+      <w:numFmt w:val="bullet"/>
+      <w:lvlText w:val="o"/>
+      <w:lvlJc w:val="left"/>
+      <w:pPr>
+        <w:ind w:left="5760" w:hanging="360"/>
+      </w:pPr>
+      <w:rPr>
+        <w:rFonts w:ascii="Courier New" w:hAnsi="Courier New" w:cs="Courier New" w:hint="default"/>
+      </w:rPr>
+    </w:lvl>
+    <w:lvl w:ilvl="8">
+      <w:start w:val="1"/>
+      <w:numFmt w:val="bullet"/>
+      <w:lvlText w:val=""/>
+      <w:lvlJc w:val="left"/>
+      <w:pPr>
+        <w:ind w:left="6480" w:hanging="360"/>
+      </w:pPr>
+      <w:rPr>
+        <w:rFonts w:ascii="Wingdings" w:hAnsi="Wingdings" w:hint="default"/>
+      </w:rPr>
+    </w:lvl>
+  </w:abstractNum>
+  <w:abstractNum w:abstractNumId="4" w15:restartNumberingAfterBreak="0">
+    <w:nsid w:val="40676578"/>
+    <w:multiLevelType w:val="hybridMultilevel"/>
+    <w:tmpl w:val="7FB26138"/>
+    <w:lvl w:ilvl="0" w:tplc="FA38E59A">
+      <w:start w:val="1"/>
+      <w:numFmt w:val="bullet"/>
+      <w:lvlText w:val=""/>
+      <w:lvlJc w:val="left"/>
+      <w:pPr>
+        <w:ind w:left="1440" w:hanging="360"/>
+      </w:pPr>
+      <w:rPr>
+        <w:rFonts w:ascii="Symbol" w:hAnsi="Symbol" w:hint="default"/>
+      </w:rPr>
+    </w:lvl>
+    <w:lvl w:ilvl="1" w:tplc="04090003" w:tentative="1">
+      <w:start w:val="1"/>
+      <w:numFmt w:val="bullet"/>
+      <w:lvlText w:val="o"/>
+      <w:lvlJc w:val="left"/>
+      <w:pPr>
+        <w:ind w:left="2160" w:hanging="360"/>
+      </w:pPr>
+      <w:rPr>
+        <w:rFonts w:ascii="Courier New" w:hAnsi="Courier New" w:cs="Courier New" w:hint="default"/>
+      </w:rPr>
+    </w:lvl>
+    <w:lvl w:ilvl="2" w:tplc="04090005" w:tentative="1">
+      <w:start w:val="1"/>
+      <w:numFmt w:val="bullet"/>
+      <w:lvlText w:val=""/>
+      <w:lvlJc w:val="left"/>
+      <w:pPr>
+        <w:ind w:left="2880" w:hanging="360"/>
+      </w:pPr>
+      <w:rPr>
+        <w:rFonts w:ascii="Wingdings" w:hAnsi="Wingdings" w:hint="default"/>
+      </w:rPr>
+    </w:lvl>
+    <w:lvl w:ilvl="3" w:tplc="04090001" w:tentative="1">
+      <w:start w:val="1"/>
+      <w:numFmt w:val="bullet"/>
+      <w:lvlText w:val=""/>
+      <w:lvlJc w:val="left"/>
+      <w:pPr>
+        <w:ind w:left="3600" w:hanging="360"/>
+      </w:pPr>
+      <w:rPr>
+        <w:rFonts w:ascii="Symbol" w:hAnsi="Symbol" w:hint="default"/>
+      </w:rPr>
+    </w:lvl>
+    <w:lvl w:ilvl="4" w:tplc="04090003" w:tentative="1">
+      <w:start w:val="1"/>
+      <w:numFmt w:val="bullet"/>
+      <w:lvlText w:val="o"/>
+      <w:lvlJc w:val="left"/>
+      <w:pPr>
+        <w:ind w:left="4320" w:hanging="360"/>
+      </w:pPr>
+      <w:rPr>
+        <w:rFonts w:ascii="Courier New" w:hAnsi="Courier New" w:cs="Courier New" w:hint="default"/>
+      </w:rPr>
+    </w:lvl>
+    <w:lvl w:ilvl="5" w:tplc="04090005" w:tentative="1">
+      <w:start w:val="1"/>
+      <w:numFmt w:val="bullet"/>
+      <w:lvlText w:val=""/>
+      <w:lvlJc w:val="left"/>
+      <w:pPr>
+        <w:ind w:left="5040" w:hanging="360"/>
+      </w:pPr>
+      <w:rPr>
+        <w:rFonts w:ascii="Wingdings" w:hAnsi="Wingdings" w:hint="default"/>
+      </w:rPr>
+    </w:lvl>
+    <w:lvl w:ilvl="6" w:tplc="04090001" w:tentative="1">
+      <w:start w:val="1"/>
+      <w:numFmt w:val="bullet"/>
+      <w:lvlText w:val=""/>
+      <w:lvlJc w:val="left"/>
+      <w:pPr>
+        <w:ind w:left="5760" w:hanging="360"/>
+      </w:pPr>
+      <w:rPr>
+        <w:rFonts w:ascii="Symbol" w:hAnsi="Symbol" w:hint="default"/>
+      </w:rPr>
+    </w:lvl>
+    <w:lvl w:ilvl="7" w:tplc="04090003" w:tentative="1">
+      <w:start w:val="1"/>
+      <w:numFmt w:val="bullet"/>
+      <w:lvlText w:val="o"/>
+      <w:lvlJc w:val="left"/>
+      <w:pPr>
+        <w:ind w:left="6480" w:hanging="360"/>
+      </w:pPr>
+      <w:rPr>
+        <w:rFonts w:ascii="Courier New" w:hAnsi="Courier New" w:cs="Courier New" w:hint="default"/>
+      </w:rPr>
+    </w:lvl>
+    <w:lvl w:ilvl="8" w:tplc="04090005" w:tentative="1">
+      <w:start w:val="1"/>
+      <w:numFmt w:val="bullet"/>
+      <w:lvlText w:val=""/>
+      <w:lvlJc w:val="left"/>
+      <w:pPr>
+        <w:ind w:left="7200" w:hanging="360"/>
+      </w:pPr>
+      <w:rPr>
+        <w:rFonts w:ascii="Wingdings" w:hAnsi="Wingdings" w:hint="default"/>
+      </w:rPr>
+    </w:lvl>
+  </w:abstractNum>
+  <w:abstractNum w:abstractNumId="5" w15:restartNumberingAfterBreak="0">
     <w:nsid w:val="406B051A"/>
     <w:multiLevelType w:val="hybridMultilevel"/>
-    <w:tmpl w:val="D3A86364"/>
-    <w:lvl w:ilvl="0" w:tplc="9324612C">
+    <w:tmpl w:val="C374AC3A"/>
+    <w:lvl w:ilvl="0" w:tplc="5E36D342">
       <w:numFmt w:val="bullet"/>
       <w:pStyle w:val="Accomplishments"/>
       <w:lvlText w:val=""/>
       <w:lvlJc w:val="left"/>
       <w:pPr>
-        <w:ind w:left="720" w:hanging="360"/>
+        <w:ind w:left="288" w:hanging="288"/>
       </w:pPr>
       <w:rPr>
         <w:rFonts w:ascii="Symbol" w:eastAsiaTheme="minorEastAsia" w:hAnsi="Symbol" w:cstheme="minorBidi" w:hint="default"/>
@@ -772,7 +1989,7 @@
       </w:rPr>
     </w:lvl>
   </w:abstractNum>
-  <w:abstractNum w:abstractNumId="4" w15:restartNumberingAfterBreak="0">
+  <w:abstractNum w:abstractNumId="6" w15:restartNumberingAfterBreak="0">
     <w:nsid w:val="4C5D4447"/>
     <w:multiLevelType w:val="multilevel"/>
     <w:tmpl w:val="A934A8E2"/>
@@ -885,7 +2102,121 @@
       </w:rPr>
     </w:lvl>
   </w:abstractNum>
-  <w:abstractNum w:abstractNumId="5" w15:restartNumberingAfterBreak="0">
+  <w:abstractNum w:abstractNumId="7" w15:restartNumberingAfterBreak="0">
+    <w:nsid w:val="671D1C3B"/>
+    <w:multiLevelType w:val="multilevel"/>
+    <w:tmpl w:val="7FB26138"/>
+    <w:styleLink w:val="CurrentList5"/>
+    <w:lvl w:ilvl="0">
+      <w:start w:val="1"/>
+      <w:numFmt w:val="bullet"/>
+      <w:lvlText w:val=""/>
+      <w:lvlJc w:val="left"/>
+      <w:pPr>
+        <w:ind w:left="1440" w:hanging="360"/>
+      </w:pPr>
+      <w:rPr>
+        <w:rFonts w:ascii="Symbol" w:hAnsi="Symbol" w:hint="default"/>
+      </w:rPr>
+    </w:lvl>
+    <w:lvl w:ilvl="1">
+      <w:start w:val="1"/>
+      <w:numFmt w:val="bullet"/>
+      <w:lvlText w:val="o"/>
+      <w:lvlJc w:val="left"/>
+      <w:pPr>
+        <w:ind w:left="2160" w:hanging="360"/>
+      </w:pPr>
+      <w:rPr>
+        <w:rFonts w:ascii="Courier New" w:hAnsi="Courier New" w:cs="Courier New" w:hint="default"/>
+      </w:rPr>
+    </w:lvl>
+    <w:lvl w:ilvl="2">
+      <w:start w:val="1"/>
+      <w:numFmt w:val="bullet"/>
+      <w:lvlText w:val=""/>
+      <w:lvlJc w:val="left"/>
+      <w:pPr>
+        <w:ind w:left="2880" w:hanging="360"/>
+      </w:pPr>
+      <w:rPr>
+        <w:rFonts w:ascii="Wingdings" w:hAnsi="Wingdings" w:hint="default"/>
+      </w:rPr>
+    </w:lvl>
+    <w:lvl w:ilvl="3">
+      <w:start w:val="1"/>
+      <w:numFmt w:val="bullet"/>
+      <w:lvlText w:val=""/>
+      <w:lvlJc w:val="left"/>
+      <w:pPr>
+        <w:ind w:left="3600" w:hanging="360"/>
+      </w:pPr>
+      <w:rPr>
+        <w:rFonts w:ascii="Symbol" w:hAnsi="Symbol" w:hint="default"/>
+      </w:rPr>
+    </w:lvl>
+    <w:lvl w:ilvl="4">
+      <w:start w:val="1"/>
+      <w:numFmt w:val="bullet"/>
+      <w:lvlText w:val="o"/>
+      <w:lvlJc w:val="left"/>
+      <w:pPr>
+        <w:ind w:left="4320" w:hanging="360"/>
+      </w:pPr>
+      <w:rPr>
+        <w:rFonts w:ascii="Courier New" w:hAnsi="Courier New" w:cs="Courier New" w:hint="default"/>
+      </w:rPr>
+    </w:lvl>
+    <w:lvl w:ilvl="5">
+      <w:start w:val="1"/>
+      <w:numFmt w:val="bullet"/>
+      <w:lvlText w:val=""/>
+      <w:lvlJc w:val="left"/>
+      <w:pPr>
+        <w:ind w:left="5040" w:hanging="360"/>
+      </w:pPr>
+      <w:rPr>
+        <w:rFonts w:ascii="Wingdings" w:hAnsi="Wingdings" w:hint="default"/>
+      </w:rPr>
+    </w:lvl>
+    <w:lvl w:ilvl="6">
+      <w:start w:val="1"/>
+      <w:numFmt w:val="bullet"/>
+      <w:lvlText w:val=""/>
+      <w:lvlJc w:val="left"/>
+      <w:pPr>
+        <w:ind w:left="5760" w:hanging="360"/>
+      </w:pPr>
+      <w:rPr>
+        <w:rFonts w:ascii="Symbol" w:hAnsi="Symbol" w:hint="default"/>
+      </w:rPr>
+    </w:lvl>
+    <w:lvl w:ilvl="7">
+      <w:start w:val="1"/>
+      <w:numFmt w:val="bullet"/>
+      <w:lvlText w:val="o"/>
+      <w:lvlJc w:val="left"/>
+      <w:pPr>
+        <w:ind w:left="6480" w:hanging="360"/>
+      </w:pPr>
+      <w:rPr>
+        <w:rFonts w:ascii="Courier New" w:hAnsi="Courier New" w:cs="Courier New" w:hint="default"/>
+      </w:rPr>
+    </w:lvl>
+    <w:lvl w:ilvl="8">
+      <w:start w:val="1"/>
+      <w:numFmt w:val="bullet"/>
+      <w:lvlText w:val=""/>
+      <w:lvlJc w:val="left"/>
+      <w:pPr>
+        <w:ind w:left="7200" w:hanging="360"/>
+      </w:pPr>
+      <w:rPr>
+        <w:rFonts w:ascii="Wingdings" w:hAnsi="Wingdings" w:hint="default"/>
+      </w:rPr>
+    </w:lvl>
+  </w:abstractNum>
+  <w:abstractNum w:abstractNumId="8" w15:restartNumberingAfterBreak="0">
     <w:nsid w:val="69F05A7D"/>
     <w:multiLevelType w:val="hybridMultilevel"/>
     <w:tmpl w:val="4336FFA2"/>
@@ -997,14 +2328,128 @@
       </w:rPr>
     </w:lvl>
   </w:abstractNum>
+  <w:abstractNum w:abstractNumId="9" w15:restartNumberingAfterBreak="0">
+    <w:nsid w:val="758409B5"/>
+    <w:multiLevelType w:val="hybridMultilevel"/>
+    <w:tmpl w:val="5DAAD254"/>
+    <w:lvl w:ilvl="0" w:tplc="976A22F4">
+      <w:start w:val="1"/>
+      <w:numFmt w:val="bullet"/>
+      <w:pStyle w:val="Degree"/>
+      <w:lvlText w:val=""/>
+      <w:lvlJc w:val="left"/>
+      <w:pPr>
+        <w:ind w:left="720" w:hanging="360"/>
+      </w:pPr>
+      <w:rPr>
+        <w:rFonts w:ascii="Symbol" w:hAnsi="Symbol" w:hint="default"/>
+      </w:rPr>
+    </w:lvl>
+    <w:lvl w:ilvl="1" w:tplc="04090003" w:tentative="1">
+      <w:start w:val="1"/>
+      <w:numFmt w:val="bullet"/>
+      <w:lvlText w:val="o"/>
+      <w:lvlJc w:val="left"/>
+      <w:pPr>
+        <w:ind w:left="1440" w:hanging="360"/>
+      </w:pPr>
+      <w:rPr>
+        <w:rFonts w:ascii="Courier New" w:hAnsi="Courier New" w:cs="Courier New" w:hint="default"/>
+      </w:rPr>
+    </w:lvl>
+    <w:lvl w:ilvl="2" w:tplc="04090005" w:tentative="1">
+      <w:start w:val="1"/>
+      <w:numFmt w:val="bullet"/>
+      <w:lvlText w:val=""/>
+      <w:lvlJc w:val="left"/>
+      <w:pPr>
+        <w:ind w:left="2160" w:hanging="360"/>
+      </w:pPr>
+      <w:rPr>
+        <w:rFonts w:ascii="Wingdings" w:hAnsi="Wingdings" w:hint="default"/>
+      </w:rPr>
+    </w:lvl>
+    <w:lvl w:ilvl="3" w:tplc="04090001" w:tentative="1">
+      <w:start w:val="1"/>
+      <w:numFmt w:val="bullet"/>
+      <w:lvlText w:val=""/>
+      <w:lvlJc w:val="left"/>
+      <w:pPr>
+        <w:ind w:left="2880" w:hanging="360"/>
+      </w:pPr>
+      <w:rPr>
+        <w:rFonts w:ascii="Symbol" w:hAnsi="Symbol" w:hint="default"/>
+      </w:rPr>
+    </w:lvl>
+    <w:lvl w:ilvl="4" w:tplc="04090003" w:tentative="1">
+      <w:start w:val="1"/>
+      <w:numFmt w:val="bullet"/>
+      <w:lvlText w:val="o"/>
+      <w:lvlJc w:val="left"/>
+      <w:pPr>
+        <w:ind w:left="3600" w:hanging="360"/>
+      </w:pPr>
+      <w:rPr>
+        <w:rFonts w:ascii="Courier New" w:hAnsi="Courier New" w:cs="Courier New" w:hint="default"/>
+      </w:rPr>
+    </w:lvl>
+    <w:lvl w:ilvl="5" w:tplc="04090005" w:tentative="1">
+      <w:start w:val="1"/>
+      <w:numFmt w:val="bullet"/>
+      <w:lvlText w:val=""/>
+      <w:lvlJc w:val="left"/>
+      <w:pPr>
+        <w:ind w:left="4320" w:hanging="360"/>
+      </w:pPr>
+      <w:rPr>
+        <w:rFonts w:ascii="Wingdings" w:hAnsi="Wingdings" w:hint="default"/>
+      </w:rPr>
+    </w:lvl>
+    <w:lvl w:ilvl="6" w:tplc="04090001" w:tentative="1">
+      <w:start w:val="1"/>
+      <w:numFmt w:val="bullet"/>
+      <w:lvlText w:val=""/>
+      <w:lvlJc w:val="left"/>
+      <w:pPr>
+        <w:ind w:left="5040" w:hanging="360"/>
+      </w:pPr>
+      <w:rPr>
+        <w:rFonts w:ascii="Symbol" w:hAnsi="Symbol" w:hint="default"/>
+      </w:rPr>
+    </w:lvl>
+    <w:lvl w:ilvl="7" w:tplc="04090003" w:tentative="1">
+      <w:start w:val="1"/>
+      <w:numFmt w:val="bullet"/>
+      <w:lvlText w:val="o"/>
+      <w:lvlJc w:val="left"/>
+      <w:pPr>
+        <w:ind w:left="5760" w:hanging="360"/>
+      </w:pPr>
+      <w:rPr>
+        <w:rFonts w:ascii="Courier New" w:hAnsi="Courier New" w:cs="Courier New" w:hint="default"/>
+      </w:rPr>
+    </w:lvl>
+    <w:lvl w:ilvl="8" w:tplc="04090005" w:tentative="1">
+      <w:start w:val="1"/>
+      <w:numFmt w:val="bullet"/>
+      <w:lvlText w:val=""/>
+      <w:lvlJc w:val="left"/>
+      <w:pPr>
+        <w:ind w:left="6480" w:hanging="360"/>
+      </w:pPr>
+      <w:rPr>
+        <w:rFonts w:ascii="Wingdings" w:hAnsi="Wingdings" w:hint="default"/>
+      </w:rPr>
+    </w:lvl>
+  </w:abstractNum>
   <w:num w:numId="1" w16cid:durableId="1209343183">
-    <w:abstractNumId w:val="5"/>
+    <w:abstractNumId w:val="8"/>
   </w:num>
   <w:num w:numId="2" w16cid:durableId="1741750817">
     <w:abstractNumId w:val="0"/>
   </w:num>
   <w:num w:numId="3" w16cid:durableId="496192660">
-    <w:abstractNumId w:val="4"/>
+    <w:abstractNumId w:val="6"/>
   </w:num>
   <w:num w:numId="4" w16cid:durableId="519974816">
     <w:abstractNumId w:val="1"/>
@@ -1013,7 +2458,19 @@
     <w:abstractNumId w:val="2"/>
   </w:num>
   <w:num w:numId="6" w16cid:durableId="1555503113">
+    <w:abstractNumId w:val="5"/>
+  </w:num>
+  <w:num w:numId="7" w16cid:durableId="358429382">
     <w:abstractNumId w:val="3"/>
+  </w:num>
+  <w:num w:numId="8" w16cid:durableId="24403348">
+    <w:abstractNumId w:val="4"/>
+  </w:num>
+  <w:num w:numId="9" w16cid:durableId="1044477616">
+    <w:abstractNumId w:val="7"/>
+  </w:num>
+  <w:num w:numId="10" w16cid:durableId="413821408">
+    <w:abstractNumId w:val="9"/>
   </w:num>
 </w:numbering>
 </file>
@@ -1427,10 +2884,13 @@
     <w:link w:val="Heading1Char"/>
     <w:uiPriority w:val="9"/>
     <w:qFormat/>
-    <w:rsid w:val="00106101"/>
+    <w:rsid w:val="001647E0"/>
     <w:pPr>
       <w:keepNext/>
       <w:keepLines/>
+      <w:pBdr>
+        <w:bottom w:val="dotted" w:sz="4" w:space="1" w:color="E7E6E6" w:themeColor="background2"/>
+      </w:pBdr>
       <w:spacing w:before="360" w:after="80"/>
       <w:ind w:left="-432"/>
       <w:outlineLvl w:val="0"/>
@@ -1450,11 +2910,11 @@
     <w:uiPriority w:val="9"/>
     <w:unhideWhenUsed/>
     <w:qFormat/>
-    <w:rsid w:val="00106101"/>
+    <w:rsid w:val="00BA4EBB"/>
     <w:pPr>
       <w:keepNext/>
       <w:keepLines/>
-      <w:spacing w:before="160" w:after="80"/>
+      <w:spacing w:before="120" w:after="80"/>
       <w:ind w:left="-144"/>
       <w:outlineLvl w:val="1"/>
     </w:pPr>
@@ -1650,7 +3110,7 @@
     <w:basedOn w:val="DefaultParagraphFont"/>
     <w:link w:val="Heading1"/>
     <w:uiPriority w:val="9"/>
-    <w:rsid w:val="00106101"/>
+    <w:rsid w:val="001647E0"/>
     <w:rPr>
       <w:rFonts w:ascii="American Typewriter" w:eastAsiaTheme="majorEastAsia" w:hAnsi="American Typewriter" w:cstheme="majorBidi"/>
       <w:color w:val="2F5496" w:themeColor="accent1" w:themeShade="BF"/>
@@ -1663,7 +3123,7 @@
     <w:basedOn w:val="DefaultParagraphFont"/>
     <w:link w:val="Heading2"/>
     <w:uiPriority w:val="9"/>
-    <w:rsid w:val="00106101"/>
+    <w:rsid w:val="00BA4EBB"/>
     <w:rPr>
       <w:rFonts w:ascii="American Typewriter" w:eastAsiaTheme="majorEastAsia" w:hAnsi="American Typewriter" w:cstheme="majorBidi"/>
       <w:color w:val="2F5496" w:themeColor="accent1" w:themeShade="BF"/>
@@ -2018,12 +3478,13 @@
     <w:basedOn w:val="Normal"/>
     <w:next w:val="Tenure"/>
     <w:qFormat/>
-    <w:rsid w:val="001D328A"/>
+    <w:rsid w:val="00465810"/>
     <w:pPr>
-      <w:ind w:left="-144"/>
+      <w:ind w:left="-72"/>
     </w:pPr>
     <w:rPr>
       <w:szCs w:val="21"/>
+      <w:u w:val="single"/>
     </w:rPr>
   </w:style>
   <w:style w:type="paragraph" w:customStyle="1" w:styleId="Role">
@@ -2031,7 +3492,10 @@
     <w:basedOn w:val="Heading2"/>
     <w:next w:val="Employer"/>
     <w:qFormat/>
-    <w:rsid w:val="001D328A"/>
+    <w:rsid w:val="007C0EB3"/>
+    <w:pPr>
+      <w:ind w:left="-72"/>
+    </w:pPr>
     <w:rPr>
       <w:sz w:val="24"/>
       <w:szCs w:val="24"/>
@@ -2042,10 +3506,11 @@
     <w:basedOn w:val="Normal"/>
     <w:next w:val="Accomplishments"/>
     <w:qFormat/>
-    <w:rsid w:val="00781B07"/>
+    <w:rsid w:val="00B635F1"/>
     <w:pPr>
       <w:spacing w:after="120"/>
       <w:ind w:left="-144"/>
+      <w:jc w:val="right"/>
     </w:pPr>
     <w:rPr>
       <w:color w:val="44546A" w:themeColor="text2"/>
@@ -2056,13 +3521,92 @@
     <w:name w:val="Accomplishments"/>
     <w:basedOn w:val="ListParagraph"/>
     <w:qFormat/>
-    <w:rsid w:val="00DD3091"/>
+    <w:rsid w:val="00AE3338"/>
     <w:pPr>
       <w:numPr>
         <w:numId w:val="6"/>
       </w:numPr>
-      <w:spacing w:after="120"/>
+      <w:spacing w:before="120" w:after="120"/>
     </w:pPr>
+  </w:style>
+  <w:style w:type="paragraph" w:customStyle="1" w:styleId="Location">
+    <w:name w:val="Location"/>
+    <w:basedOn w:val="Normal"/>
+    <w:qFormat/>
+    <w:rsid w:val="002312BE"/>
+    <w:pPr>
+      <w:jc w:val="right"/>
+    </w:pPr>
+    <w:rPr>
+      <w:color w:val="44546A" w:themeColor="text2"/>
+    </w:rPr>
+  </w:style>
+  <w:style w:type="numbering" w:customStyle="1" w:styleId="CurrentList4">
+    <w:name w:val="Current List4"/>
+    <w:uiPriority w:val="99"/>
+    <w:rsid w:val="00AE3338"/>
+    <w:pPr>
+      <w:numPr>
+        <w:numId w:val="7"/>
+      </w:numPr>
+    </w:pPr>
+  </w:style>
+  <w:style w:type="paragraph" w:customStyle="1" w:styleId="JobSeparator">
+    <w:name w:val="Job Separator"/>
+    <w:basedOn w:val="Normal"/>
+    <w:qFormat/>
+    <w:rsid w:val="0017522B"/>
+    <w:rPr>
+      <w:sz w:val="10"/>
+    </w:rPr>
+  </w:style>
+  <w:style w:type="paragraph" w:customStyle="1" w:styleId="Degree">
+    <w:name w:val="Degree"/>
+    <w:basedOn w:val="Normal"/>
+    <w:next w:val="University"/>
+    <w:qFormat/>
+    <w:rsid w:val="00465810"/>
+    <w:pPr>
+      <w:numPr>
+        <w:numId w:val="10"/>
+      </w:numPr>
+      <w:ind w:left="360"/>
+    </w:pPr>
+  </w:style>
+  <w:style w:type="numbering" w:customStyle="1" w:styleId="CurrentList5">
+    <w:name w:val="Current List5"/>
+    <w:uiPriority w:val="99"/>
+    <w:rsid w:val="007F3749"/>
+    <w:pPr>
+      <w:numPr>
+        <w:numId w:val="9"/>
+      </w:numPr>
+    </w:pPr>
+  </w:style>
+  <w:style w:type="paragraph" w:customStyle="1" w:styleId="University">
+    <w:name w:val="University"/>
+    <w:basedOn w:val="Normal"/>
+    <w:next w:val="Degree"/>
+    <w:qFormat/>
+    <w:rsid w:val="00EB310C"/>
+    <w:pPr>
+      <w:ind w:left="360"/>
+    </w:pPr>
+    <w:rPr>
+      <w:color w:val="44546A" w:themeColor="text2"/>
+    </w:rPr>
+  </w:style>
+  <w:style w:type="paragraph" w:customStyle="1" w:styleId="SkillCategory">
+    <w:name w:val="Skill Category"/>
+    <w:basedOn w:val="Normal"/>
+    <w:qFormat/>
+    <w:rsid w:val="009D6D92"/>
+  </w:style>
+  <w:style w:type="paragraph" w:customStyle="1" w:styleId="SkillsList">
+    <w:name w:val="Skills List"/>
+    <w:basedOn w:val="Normal"/>
+    <w:qFormat/>
+    <w:rsid w:val="009D6D92"/>
   </w:style>
 </w:styles>
 </file>

</xml_diff>

<commit_message>
Used ChatGPT's summary draft. Listed open-source links
</commit_message>
<xml_diff>
--- a/editions/2024-10-07/Brian Lauber -- resume.docx
+++ b/editions/2024-10-07/Brian Lauber -- resume.docx
@@ -186,46 +186,7 @@
         <w:ind w:left="270" w:right="360"/>
       </w:pPr>
       <w:r>
-        <w:t>I</w:t>
-      </w:r>
-      <w:r>
-        <w:t>’m</w:t>
-      </w:r>
-      <w:r>
-        <w:t xml:space="preserve"> an experienced </w:t>
-      </w:r>
-      <w:r>
-        <w:t>p</w:t>
-      </w:r>
-      <w:r>
-        <w:t xml:space="preserve">olyglot </w:t>
-      </w:r>
-      <w:r>
-        <w:t xml:space="preserve">engineer </w:t>
-      </w:r>
-      <w:r>
-        <w:t xml:space="preserve">who has </w:t>
-      </w:r>
-      <w:r>
-        <w:t xml:space="preserve">shepherded a </w:t>
-      </w:r>
-      <w:r>
-        <w:t>diverse portfolio of projects</w:t>
-      </w:r>
-      <w:r>
-        <w:t xml:space="preserve"> </w:t>
-      </w:r>
-      <w:r>
-        <w:t>to</w:t>
-      </w:r>
-      <w:r>
-        <w:t xml:space="preserve"> success</w:t>
-      </w:r>
-      <w:r>
-        <w:t>.</w:t>
-      </w:r>
-      <w:r>
-        <w:t xml:space="preserve"> Whether it’s a UI in TypeScript, a web service in Ruby, or a data pipeline in Python, I’m here to help!</w:t>
+        <w:t>I am a seasoned polyglot engineer with a proven track record of successfully delivering a wide range of projects. Whether building user interfaces with TypeScript, developing web services with Ruby, or architecting data pipelines with Python, I thrive in adapting to diverse technical challenges and driving solutions to completion.</w:t>
       </w:r>
     </w:p>
     <w:p>
@@ -1261,15 +1222,10 @@
               <w:pStyle w:val="SkillCategory"/>
             </w:pPr>
             <w:r>
-              <w:t>ORMs and</w:t>
-            </w:r>
-          </w:p>
-          <w:p>
-            <w:pPr>
-              <w:pStyle w:val="SkillCategory"/>
-            </w:pPr>
-            <w:r>
               <w:t>Query Builders</w:t>
+            </w:r>
+            <w:r>
+              <w:t xml:space="preserve"> and ORMs</w:t>
             </w:r>
           </w:p>
         </w:tc>
@@ -1502,36 +1458,69 @@
     </w:p>
     <w:p>
       <w:r>
-        <w:t>Yes! Most of the code that I’ve written is proprietary, but I managed to open-source several smaller libraries over the years.</w:t>
+        <w:t>Yes! Most of the code that I’ve written is proprietary, but I</w:t>
       </w:r>
       <w:r>
-        <w:t xml:space="preserve"> You can find th</w:t>
+        <w:t>’ve</w:t>
       </w:r>
       <w:r>
-        <w:rPr>
-          <w:color w:val="000000" w:themeColor="text1"/>
-        </w:rPr>
-        <w:t xml:space="preserve">ese at </w:t>
+        <w:t xml:space="preserve"> open-source several smaller libraries</w:t>
       </w:r>
+      <w:r>
+        <w:t>:</w:t>
+      </w:r>
+    </w:p>
+    <w:p>
+      <w:pPr>
+        <w:pStyle w:val="Open-SourceList"/>
+      </w:pPr>
       <w:hyperlink r:id="rId8" w:history="1">
         <w:r>
           <w:rPr>
             <w:rStyle w:val="Hyperlink"/>
-            <w:color w:val="000000" w:themeColor="text1"/>
           </w:rPr>
-          <w:t>https://github.com/briandamaged/</w:t>
+          <w:t>https://pypi.org/user/Brian.Lauber/</w:t>
+        </w:r>
+      </w:hyperlink>
+    </w:p>
+    <w:p>
+      <w:pPr>
+        <w:pStyle w:val="Open-SourceList"/>
+      </w:pPr>
+      <w:hyperlink r:id="rId9" w:history="1">
+        <w:r>
+          <w:rPr>
+            <w:rStyle w:val="Hyperlink"/>
+          </w:rPr>
+          <w:t>https://rubygems.org/profiles/briandamaged</w:t>
+        </w:r>
+      </w:hyperlink>
+    </w:p>
+    <w:p>
+      <w:pPr>
+        <w:pStyle w:val="Open-SourceList"/>
+      </w:pPr>
+      <w:hyperlink r:id="rId10" w:history="1">
+        <w:r>
+          <w:rPr>
+            <w:rStyle w:val="Hyperlink"/>
+          </w:rPr>
+          <w:t>https://www.npmjs.com/~briandamaged</w:t>
         </w:r>
       </w:hyperlink>
       <w:r>
-        <w:rPr>
-          <w:color w:val="000000" w:themeColor="text1"/>
-        </w:rPr>
-        <w:t xml:space="preserve"> .</w:t>
+        <w:t xml:space="preserve"> </w:t>
       </w:r>
     </w:p>
     <w:p>
       <w:r>
-        <w:t>I’ve also contributed fixes to several larger projects over the years. Most notably, I mitigated several race conditions throughout the knex.js codebase.</w:t>
+        <w:t xml:space="preserve">I’ve also contributed fixes to several larger projects over the years. Most notably, I mitigated several race conditions throughout the </w:t>
+      </w:r>
+      <w:r>
+        <w:t>k</w:t>
+      </w:r>
+      <w:r>
+        <w:t>nex.js codebase.</w:t>
       </w:r>
     </w:p>
     <w:p>
@@ -1686,6 +1675,120 @@
     </w:lvl>
   </w:abstractNum>
   <w:abstractNum w:abstractNumId="1" w15:restartNumberingAfterBreak="0">
+    <w:nsid w:val="25420BA6"/>
+    <w:multiLevelType w:val="hybridMultilevel"/>
+    <w:tmpl w:val="24E4BC00"/>
+    <w:lvl w:ilvl="0" w:tplc="FFECB5A4">
+      <w:start w:val="1"/>
+      <w:numFmt w:val="bullet"/>
+      <w:pStyle w:val="Open-SourceList"/>
+      <w:lvlText w:val=""/>
+      <w:lvlJc w:val="left"/>
+      <w:pPr>
+        <w:ind w:left="1440" w:hanging="360"/>
+      </w:pPr>
+      <w:rPr>
+        <w:rFonts w:ascii="Symbol" w:hAnsi="Symbol" w:hint="default"/>
+      </w:rPr>
+    </w:lvl>
+    <w:lvl w:ilvl="1" w:tplc="04090003" w:tentative="1">
+      <w:start w:val="1"/>
+      <w:numFmt w:val="bullet"/>
+      <w:lvlText w:val="o"/>
+      <w:lvlJc w:val="left"/>
+      <w:pPr>
+        <w:ind w:left="2160" w:hanging="360"/>
+      </w:pPr>
+      <w:rPr>
+        <w:rFonts w:ascii="Courier New" w:hAnsi="Courier New" w:cs="Courier New" w:hint="default"/>
+      </w:rPr>
+    </w:lvl>
+    <w:lvl w:ilvl="2" w:tplc="04090005" w:tentative="1">
+      <w:start w:val="1"/>
+      <w:numFmt w:val="bullet"/>
+      <w:lvlText w:val=""/>
+      <w:lvlJc w:val="left"/>
+      <w:pPr>
+        <w:ind w:left="2880" w:hanging="360"/>
+      </w:pPr>
+      <w:rPr>
+        <w:rFonts w:ascii="Wingdings" w:hAnsi="Wingdings" w:hint="default"/>
+      </w:rPr>
+    </w:lvl>
+    <w:lvl w:ilvl="3" w:tplc="04090001" w:tentative="1">
+      <w:start w:val="1"/>
+      <w:numFmt w:val="bullet"/>
+      <w:lvlText w:val=""/>
+      <w:lvlJc w:val="left"/>
+      <w:pPr>
+        <w:ind w:left="3600" w:hanging="360"/>
+      </w:pPr>
+      <w:rPr>
+        <w:rFonts w:ascii="Symbol" w:hAnsi="Symbol" w:hint="default"/>
+      </w:rPr>
+    </w:lvl>
+    <w:lvl w:ilvl="4" w:tplc="04090003" w:tentative="1">
+      <w:start w:val="1"/>
+      <w:numFmt w:val="bullet"/>
+      <w:lvlText w:val="o"/>
+      <w:lvlJc w:val="left"/>
+      <w:pPr>
+        <w:ind w:left="4320" w:hanging="360"/>
+      </w:pPr>
+      <w:rPr>
+        <w:rFonts w:ascii="Courier New" w:hAnsi="Courier New" w:cs="Courier New" w:hint="default"/>
+      </w:rPr>
+    </w:lvl>
+    <w:lvl w:ilvl="5" w:tplc="04090005" w:tentative="1">
+      <w:start w:val="1"/>
+      <w:numFmt w:val="bullet"/>
+      <w:lvlText w:val=""/>
+      <w:lvlJc w:val="left"/>
+      <w:pPr>
+        <w:ind w:left="5040" w:hanging="360"/>
+      </w:pPr>
+      <w:rPr>
+        <w:rFonts w:ascii="Wingdings" w:hAnsi="Wingdings" w:hint="default"/>
+      </w:rPr>
+    </w:lvl>
+    <w:lvl w:ilvl="6" w:tplc="04090001" w:tentative="1">
+      <w:start w:val="1"/>
+      <w:numFmt w:val="bullet"/>
+      <w:lvlText w:val=""/>
+      <w:lvlJc w:val="left"/>
+      <w:pPr>
+        <w:ind w:left="5760" w:hanging="360"/>
+      </w:pPr>
+      <w:rPr>
+        <w:rFonts w:ascii="Symbol" w:hAnsi="Symbol" w:hint="default"/>
+      </w:rPr>
+    </w:lvl>
+    <w:lvl w:ilvl="7" w:tplc="04090003" w:tentative="1">
+      <w:start w:val="1"/>
+      <w:numFmt w:val="bullet"/>
+      <w:lvlText w:val="o"/>
+      <w:lvlJc w:val="left"/>
+      <w:pPr>
+        <w:ind w:left="6480" w:hanging="360"/>
+      </w:pPr>
+      <w:rPr>
+        <w:rFonts w:ascii="Courier New" w:hAnsi="Courier New" w:cs="Courier New" w:hint="default"/>
+      </w:rPr>
+    </w:lvl>
+    <w:lvl w:ilvl="8" w:tplc="04090005" w:tentative="1">
+      <w:start w:val="1"/>
+      <w:numFmt w:val="bullet"/>
+      <w:lvlText w:val=""/>
+      <w:lvlJc w:val="left"/>
+      <w:pPr>
+        <w:ind w:left="7200" w:hanging="360"/>
+      </w:pPr>
+      <w:rPr>
+        <w:rFonts w:ascii="Wingdings" w:hAnsi="Wingdings" w:hint="default"/>
+      </w:rPr>
+    </w:lvl>
+  </w:abstractNum>
+  <w:abstractNum w:abstractNumId="2" w15:restartNumberingAfterBreak="0">
     <w:nsid w:val="26291966"/>
     <w:multiLevelType w:val="multilevel"/>
     <w:tmpl w:val="B80E8182"/>
@@ -1799,7 +1902,7 @@
       </w:rPr>
     </w:lvl>
   </w:abstractNum>
-  <w:abstractNum w:abstractNumId="2" w15:restartNumberingAfterBreak="0">
+  <w:abstractNum w:abstractNumId="3" w15:restartNumberingAfterBreak="0">
     <w:nsid w:val="2C771C5A"/>
     <w:multiLevelType w:val="multilevel"/>
     <w:tmpl w:val="A0929398"/>
@@ -1914,7 +2017,7 @@
       </w:rPr>
     </w:lvl>
   </w:abstractNum>
-  <w:abstractNum w:abstractNumId="3" w15:restartNumberingAfterBreak="0">
+  <w:abstractNum w:abstractNumId="4" w15:restartNumberingAfterBreak="0">
     <w:nsid w:val="3AFB6AE5"/>
     <w:multiLevelType w:val="multilevel"/>
     <w:tmpl w:val="D3A86364"/>
@@ -2027,7 +2130,7 @@
       </w:rPr>
     </w:lvl>
   </w:abstractNum>
-  <w:abstractNum w:abstractNumId="4" w15:restartNumberingAfterBreak="0">
+  <w:abstractNum w:abstractNumId="5" w15:restartNumberingAfterBreak="0">
     <w:nsid w:val="40676578"/>
     <w:multiLevelType w:val="hybridMultilevel"/>
     <w:tmpl w:val="7FB26138"/>
@@ -2140,7 +2243,7 @@
       </w:rPr>
     </w:lvl>
   </w:abstractNum>
-  <w:abstractNum w:abstractNumId="5" w15:restartNumberingAfterBreak="0">
+  <w:abstractNum w:abstractNumId="6" w15:restartNumberingAfterBreak="0">
     <w:nsid w:val="406B051A"/>
     <w:multiLevelType w:val="hybridMultilevel"/>
     <w:tmpl w:val="C374AC3A"/>
@@ -2253,7 +2356,7 @@
       </w:rPr>
     </w:lvl>
   </w:abstractNum>
-  <w:abstractNum w:abstractNumId="6" w15:restartNumberingAfterBreak="0">
+  <w:abstractNum w:abstractNumId="7" w15:restartNumberingAfterBreak="0">
     <w:nsid w:val="4C5D4447"/>
     <w:multiLevelType w:val="multilevel"/>
     <w:tmpl w:val="A934A8E2"/>
@@ -2366,7 +2469,7 @@
       </w:rPr>
     </w:lvl>
   </w:abstractNum>
-  <w:abstractNum w:abstractNumId="7" w15:restartNumberingAfterBreak="0">
+  <w:abstractNum w:abstractNumId="8" w15:restartNumberingAfterBreak="0">
     <w:nsid w:val="671D1C3B"/>
     <w:multiLevelType w:val="multilevel"/>
     <w:tmpl w:val="7FB26138"/>
@@ -2480,7 +2583,7 @@
       </w:rPr>
     </w:lvl>
   </w:abstractNum>
-  <w:abstractNum w:abstractNumId="8" w15:restartNumberingAfterBreak="0">
+  <w:abstractNum w:abstractNumId="9" w15:restartNumberingAfterBreak="0">
     <w:nsid w:val="69F05A7D"/>
     <w:multiLevelType w:val="hybridMultilevel"/>
     <w:tmpl w:val="4336FFA2"/>
@@ -2592,7 +2695,7 @@
       </w:rPr>
     </w:lvl>
   </w:abstractNum>
-  <w:abstractNum w:abstractNumId="9" w15:restartNumberingAfterBreak="0">
+  <w:abstractNum w:abstractNumId="10" w15:restartNumberingAfterBreak="0">
     <w:nsid w:val="758409B5"/>
     <w:multiLevelType w:val="hybridMultilevel"/>
     <w:tmpl w:val="5DAAD254"/>
@@ -2707,34 +2810,37 @@
     </w:lvl>
   </w:abstractNum>
   <w:num w:numId="1" w16cid:durableId="1209343183">
-    <w:abstractNumId w:val="8"/>
+    <w:abstractNumId w:val="9"/>
   </w:num>
   <w:num w:numId="2" w16cid:durableId="1741750817">
     <w:abstractNumId w:val="0"/>
   </w:num>
   <w:num w:numId="3" w16cid:durableId="496192660">
+    <w:abstractNumId w:val="7"/>
+  </w:num>
+  <w:num w:numId="4" w16cid:durableId="519974816">
+    <w:abstractNumId w:val="2"/>
+  </w:num>
+  <w:num w:numId="5" w16cid:durableId="1888298434">
+    <w:abstractNumId w:val="3"/>
+  </w:num>
+  <w:num w:numId="6" w16cid:durableId="1555503113">
     <w:abstractNumId w:val="6"/>
   </w:num>
-  <w:num w:numId="4" w16cid:durableId="519974816">
-    <w:abstractNumId w:val="1"/>
+  <w:num w:numId="7" w16cid:durableId="358429382">
+    <w:abstractNumId w:val="4"/>
   </w:num>
-  <w:num w:numId="5" w16cid:durableId="1888298434">
-    <w:abstractNumId w:val="2"/>
-  </w:num>
-  <w:num w:numId="6" w16cid:durableId="1555503113">
+  <w:num w:numId="8" w16cid:durableId="24403348">
     <w:abstractNumId w:val="5"/>
   </w:num>
-  <w:num w:numId="7" w16cid:durableId="358429382">
-    <w:abstractNumId w:val="3"/>
-  </w:num>
-  <w:num w:numId="8" w16cid:durableId="24403348">
-    <w:abstractNumId w:val="4"/>
-  </w:num>
   <w:num w:numId="9" w16cid:durableId="1044477616">
-    <w:abstractNumId w:val="7"/>
+    <w:abstractNumId w:val="8"/>
   </w:num>
   <w:num w:numId="10" w16cid:durableId="413821408">
-    <w:abstractNumId w:val="9"/>
+    <w:abstractNumId w:val="10"/>
+  </w:num>
+  <w:num w:numId="11" w16cid:durableId="1438519387">
+    <w:abstractNumId w:val="1"/>
   </w:num>
 </w:numbering>
 </file>
@@ -3892,6 +3998,19 @@
       <w:spacing w:before="120"/>
     </w:pPr>
   </w:style>
+  <w:style w:type="paragraph" w:customStyle="1" w:styleId="Open-SourceList">
+    <w:name w:val="Open-Source List"/>
+    <w:basedOn w:val="ListParagraph"/>
+    <w:qFormat/>
+    <w:rsid w:val="003F5C35"/>
+    <w:pPr>
+      <w:numPr>
+        <w:numId w:val="11"/>
+      </w:numPr>
+      <w:spacing w:after="160"/>
+      <w:ind w:left="720"/>
+    </w:pPr>
+  </w:style>
 </w:styles>
 </file>
 

</xml_diff>

<commit_message>
"Lead" -> "Led". "Washington, DC" -> "DC Metro Area"
</commit_message>
<xml_diff>
--- a/editions/2024-10-07/Brian Lauber -- resume.docx
+++ b/editions/2024-10-07/Brian Lauber -- resume.docx
@@ -87,14 +87,7 @@
                   <w:rStyle w:val="Hyperlink"/>
                   <w:color w:val="000000" w:themeColor="text1"/>
                 </w:rPr>
-                <w:t>https://github.com/briandamaged</w:t>
-              </w:r>
-              <w:r>
-                <w:rPr>
-                  <w:rStyle w:val="Hyperlink"/>
-                  <w:color w:val="000000" w:themeColor="text1"/>
-                </w:rPr>
-                <w:t>/</w:t>
+                <w:t>https://github.com/briandamaged/</w:t>
               </w:r>
             </w:hyperlink>
           </w:p>
@@ -197,7 +190,10 @@
         <w:t>Professional</w:t>
       </w:r>
       <w:r>
-        <w:t xml:space="preserve"> Experience</w:t>
+        <w:t xml:space="preserve"> </w:t>
+      </w:r>
+      <w:r>
+        <w:t>Experience</w:t>
       </w:r>
     </w:p>
     <w:tbl>
@@ -498,7 +494,7 @@
               <w:pStyle w:val="Accomplishments"/>
             </w:pPr>
             <w:r>
-              <w:t xml:space="preserve">Lead the engineering efforts for a diverse portfolio of projects that included UI/UX, web services, </w:t>
+              <w:t xml:space="preserve">Led the engineering efforts for a diverse portfolio of projects that included UI/UX, web services, </w:t>
             </w:r>
             <w:r>
               <w:t xml:space="preserve">data ingestion, </w:t>
@@ -822,10 +818,7 @@
               <w:pStyle w:val="Role"/>
             </w:pPr>
             <w:r>
-              <w:t>Senior Software Engineer</w:t>
-            </w:r>
-            <w:r>
-              <w:t xml:space="preserve"> + Consultant</w:t>
+              <w:t>Senior Software Engineer + Consultant</w:t>
             </w:r>
           </w:p>
         </w:tc>
@@ -1408,7 +1401,13 @@
         <w:t>Are</w:t>
       </w:r>
       <w:r>
-        <w:t xml:space="preserve"> you willing to relocate out of Washington, DC?</w:t>
+        <w:t xml:space="preserve"> you willing to relocate out of </w:t>
+      </w:r>
+      <w:r>
+        <w:t>the DC Metro area</w:t>
+      </w:r>
+      <w:r>
+        <w:t>?</w:t>
       </w:r>
     </w:p>
     <w:p>
@@ -3257,7 +3256,7 @@
     <w:link w:val="Heading1Char"/>
     <w:uiPriority w:val="9"/>
     <w:qFormat/>
-    <w:rsid w:val="00E47FCE"/>
+    <w:rsid w:val="00ED2422"/>
     <w:pPr>
       <w:keepNext/>
       <w:keepLines/>
@@ -3265,7 +3264,7 @@
         <w:bottom w:val="dotted" w:sz="4" w:space="1" w:color="E7E6E6" w:themeColor="background2"/>
       </w:pBdr>
       <w:spacing w:before="240" w:after="80"/>
-      <w:ind w:left="-432"/>
+      <w:ind w:left="-216"/>
       <w:outlineLvl w:val="0"/>
     </w:pPr>
     <w:rPr>
@@ -3482,7 +3481,7 @@
     <w:basedOn w:val="DefaultParagraphFont"/>
     <w:link w:val="Heading1"/>
     <w:uiPriority w:val="9"/>
-    <w:rsid w:val="00E47FCE"/>
+    <w:rsid w:val="00ED2422"/>
     <w:rPr>
       <w:rFonts w:ascii="American Typewriter" w:eastAsiaTheme="majorEastAsia" w:hAnsi="American Typewriter" w:cstheme="majorBidi"/>
       <w:color w:val="2F5496" w:themeColor="accent1" w:themeShade="BF"/>

</xml_diff>

<commit_message>
Made the "Header 1" underline more prominent.
</commit_message>
<xml_diff>
--- a/editions/2024-10-07/Brian Lauber -- resume.docx
+++ b/editions/2024-10-07/Brian Lauber -- resume.docx
@@ -1413,6 +1413,11 @@
     <w:p>
       <w:r>
         <w:t>Not right now. I have a great community of friends here, and I’d rather not leave!</w:t>
+      </w:r>
+    </w:p>
+    <w:p>
+      <w:r>
+        <w:t>I’m willing to commute to any location that is accessible via some combination of Metro + Bike + Scooter.</w:t>
       </w:r>
     </w:p>
     <w:p>
@@ -3256,12 +3261,12 @@
     <w:link w:val="Heading1Char"/>
     <w:uiPriority w:val="9"/>
     <w:qFormat/>
-    <w:rsid w:val="00ED2422"/>
+    <w:rsid w:val="007B15D0"/>
     <w:pPr>
       <w:keepNext/>
       <w:keepLines/>
       <w:pBdr>
-        <w:bottom w:val="dotted" w:sz="4" w:space="1" w:color="E7E6E6" w:themeColor="background2"/>
+        <w:bottom w:val="dotted" w:sz="4" w:space="1" w:color="8EAADB" w:themeColor="accent1" w:themeTint="99"/>
       </w:pBdr>
       <w:spacing w:before="240" w:after="80"/>
       <w:ind w:left="-216"/>
@@ -3481,7 +3486,7 @@
     <w:basedOn w:val="DefaultParagraphFont"/>
     <w:link w:val="Heading1"/>
     <w:uiPriority w:val="9"/>
-    <w:rsid w:val="00ED2422"/>
+    <w:rsid w:val="007B15D0"/>
     <w:rPr>
       <w:rFonts w:ascii="American Typewriter" w:eastAsiaTheme="majorEastAsia" w:hAnsi="American Typewriter" w:cstheme="majorBidi"/>
       <w:color w:val="2F5496" w:themeColor="accent1" w:themeShade="BF"/>

</xml_diff>